<commit_message>
I need to refer to IRMS_PR4182
</commit_message>
<xml_diff>
--- a/IntegratePCS2.5/ExistingScreenShot.docx
+++ b/IntegratePCS2.5/ExistingScreenShot.docx
@@ -25,11 +25,9 @@
           </w:p>
           <w:p/>
           <w:p>
-            <w:proofErr w:type="spellStart"/>
             <w:r>
               <w:t>PCS_GUI_Co</w:t>
             </w:r>
-            <w:proofErr w:type="spellEnd"/>
           </w:p>
           <w:p>
             <w:r>
@@ -249,11 +247,9 @@
             </w:r>
           </w:p>
           <w:p>
-            <w:proofErr w:type="spellStart"/>
             <w:r>
               <w:t>PCS_GUI_Monitor_Subscribers_Menu</w:t>
             </w:r>
-            <w:proofErr w:type="spellEnd"/>
           </w:p>
           <w:p/>
           <w:p/>
@@ -353,7 +349,6 @@
     </w:tbl>
     <w:p/>
     <w:p>
-      <w:bookmarkStart w:id="0" w:name="_GoBack"/>
       <w:r>
         <w:rPr>
           <w:noProof/>
@@ -395,7 +390,6 @@
           </wp:inline>
         </w:drawing>
       </w:r>
-      <w:bookmarkEnd w:id="0"/>
     </w:p>
     <w:p>
       <w:r>
@@ -438,10 +432,202 @@
           </wp:inline>
         </w:drawing>
       </w:r>
+    </w:p>
+    <w:p/>
+    <w:p/>
+    <w:p/>
+    <w:tbl>
+      <w:tblPr>
+        <w:tblStyle w:val="TableGrid"/>
+        <w:tblW w:w="0" w:type="auto"/>
+        <w:tblLook w:val="04A0" w:firstRow="1" w:lastRow="0" w:firstColumn="1" w:lastColumn="0" w:noHBand="0" w:noVBand="1"/>
+      </w:tblPr>
+      <w:tblGrid>
+        <w:gridCol w:w="9576"/>
+      </w:tblGrid>
+      <w:tr>
+        <w:tc>
+          <w:tcPr>
+            <w:tcW w:w="9576" w:type="dxa"/>
+          </w:tcPr>
+          <w:p>
+            <w:r>
+              <w:t>Company_permission</w:t>
+            </w:r>
+            <w:r>
+              <w:t xml:space="preserve">  </w:t>
+            </w:r>
+          </w:p>
+          <w:p>
+            <w:r>
+              <w:t xml:space="preserve">Inbound Roaming Market Share (IRMS) </w:t>
+            </w:r>
+          </w:p>
+          <w:p>
+            <w:r>
+              <w:t xml:space="preserve">   IRMS Analysis (requires ACCESSibility 1 Server)</w:t>
+            </w:r>
+          </w:p>
+          <w:p/>
+          <w:p>
+            <w:r>
+              <w:t>IRMS_Analysis_Group_Co</w:t>
+            </w:r>
+          </w:p>
+          <w:p>
+            <w:r>
+              <w:rPr>
+                <w:noProof/>
+              </w:rPr>
+              <w:lastRenderedPageBreak/>
+              <w:drawing>
+                <wp:inline distT="0" distB="0" distL="0" distR="0" wp14:anchorId="1F07D99F" wp14:editId="2AA3624B">
+                  <wp:extent cx="5486400" cy="3540760"/>
+                  <wp:effectExtent l="0" t="0" r="0" b="2540"/>
+                  <wp:docPr id="8" name="Picture 8"/>
+                  <wp:cNvGraphicFramePr>
+                    <a:graphicFrameLocks xmlns:a="http://schemas.openxmlformats.org/drawingml/2006/main" noChangeAspect="1"/>
+                  </wp:cNvGraphicFramePr>
+                  <a:graphic xmlns:a="http://schemas.openxmlformats.org/drawingml/2006/main">
+                    <a:graphicData uri="http://schemas.openxmlformats.org/drawingml/2006/picture">
+                      <pic:pic xmlns:pic="http://schemas.openxmlformats.org/drawingml/2006/picture">
+                        <pic:nvPicPr>
+                          <pic:cNvPr id="0" name=""/>
+                          <pic:cNvPicPr/>
+                        </pic:nvPicPr>
+                        <pic:blipFill>
+                          <a:blip r:embed="rId12"/>
+                          <a:stretch>
+                            <a:fillRect/>
+                          </a:stretch>
+                        </pic:blipFill>
+                        <pic:spPr>
+                          <a:xfrm>
+                            <a:off x="0" y="0"/>
+                            <a:ext cx="5486400" cy="3540760"/>
+                          </a:xfrm>
+                          <a:prstGeom prst="rect">
+                            <a:avLst/>
+                          </a:prstGeom>
+                        </pic:spPr>
+                      </pic:pic>
+                    </a:graphicData>
+                  </a:graphic>
+                </wp:inline>
+              </w:drawing>
+            </w:r>
+          </w:p>
+        </w:tc>
+      </w:tr>
+    </w:tbl>
+    <w:p/>
+    <w:tbl>
+      <w:tblPr>
+        <w:tblStyle w:val="TableGrid"/>
+        <w:tblW w:w="0" w:type="auto"/>
+        <w:tblLook w:val="04A0" w:firstRow="1" w:lastRow="0" w:firstColumn="1" w:lastColumn="0" w:noHBand="0" w:noVBand="1"/>
+      </w:tblPr>
+      <w:tblGrid>
+        <w:gridCol w:w="9576"/>
+      </w:tblGrid>
+      <w:tr>
+        <w:tc>
+          <w:tcPr>
+            <w:tcW w:w="9576" w:type="dxa"/>
+          </w:tcPr>
+          <w:p>
+            <w:r>
+              <w:t>IRMS_Analysis_Group</w:t>
+            </w:r>
+          </w:p>
+          <w:p/>
+          <w:p>
+            <w:r>
+              <w:t xml:space="preserve">  Inbound Roaming Market Share (IRMS) </w:t>
+            </w:r>
+          </w:p>
+          <w:p>
+            <w:r>
+              <w:t xml:space="preserve">   IRMS Analysis  </w:t>
+            </w:r>
+          </w:p>
+          <w:p>
+            <w:r>
+              <w:rPr>
+                <w:noProof/>
+              </w:rPr>
+              <w:drawing>
+                <wp:inline distT="0" distB="0" distL="0" distR="0" wp14:anchorId="165F0769" wp14:editId="1DB2904C">
+                  <wp:extent cx="5486400" cy="3350895"/>
+                  <wp:effectExtent l="0" t="0" r="0" b="1905"/>
+                  <wp:docPr id="9" name="Picture 9"/>
+                  <wp:cNvGraphicFramePr>
+                    <a:graphicFrameLocks xmlns:a="http://schemas.openxmlformats.org/drawingml/2006/main" noChangeAspect="1"/>
+                  </wp:cNvGraphicFramePr>
+                  <a:graphic xmlns:a="http://schemas.openxmlformats.org/drawingml/2006/main">
+                    <a:graphicData uri="http://schemas.openxmlformats.org/drawingml/2006/picture">
+                      <pic:pic xmlns:pic="http://schemas.openxmlformats.org/drawingml/2006/picture">
+                        <pic:nvPicPr>
+                          <pic:cNvPr id="0" name=""/>
+                          <pic:cNvPicPr/>
+                        </pic:nvPicPr>
+                        <pic:blipFill>
+                          <a:blip r:embed="rId13"/>
+                          <a:stretch>
+                            <a:fillRect/>
+                          </a:stretch>
+                        </pic:blipFill>
+                        <pic:spPr>
+                          <a:xfrm>
+                            <a:off x="0" y="0"/>
+                            <a:ext cx="5486400" cy="3350895"/>
+                          </a:xfrm>
+                          <a:prstGeom prst="rect">
+                            <a:avLst/>
+                          </a:prstGeom>
+                        </pic:spPr>
+                      </pic:pic>
+                    </a:graphicData>
+                  </a:graphic>
+                </wp:inline>
+              </w:drawing>
+            </w:r>
+          </w:p>
+        </w:tc>
+      </w:tr>
+    </w:tbl>
+    <w:p/>
+    <w:p/>
+    <w:p>
+      <w:pPr>
+        <w:rPr>
+          <w:rFonts w:hint="eastAsia"/>
+        </w:rPr>
+      </w:pPr>
       <w:r>
-        <w:t>::</w:t>
+        <w:rPr>
+          <w:rFonts w:hint="eastAsia"/>
+        </w:rPr>
+        <w:t>多了个</w:t>
+      </w:r>
+      <w:r>
+        <w:t>RSRC_SUBJECT_AREA</w:t>
       </w:r>
     </w:p>
+    <w:p>
+      <w:pPr>
+        <w:rPr>
+          <w:rFonts w:hint="eastAsia"/>
+        </w:rPr>
+      </w:pPr>
+      <w:bookmarkStart w:id="0" w:name="_GoBack"/>
+      <w:bookmarkEnd w:id="0"/>
+    </w:p>
+    <w:p/>
+    <w:p/>
+    <w:p/>
+    <w:p/>
+    <w:p/>
     <w:p/>
     <w:sectPr>
       <w:pgSz w:w="12240" w:h="15840"/>

</xml_diff>